<commit_message>
now i removed all the functions of server.py and all printing functions will be done by main.py
</commit_message>
<xml_diff>
--- a/utility/label.docx
+++ b/utility/label.docx
@@ -150,6 +150,32 @@
         </w:rPr>
         <w:t>:{{sno}}</w:t>
       </w:r>
+      <w:r>
+        <w:rPr>
+          <w:sz w:val="18"/>
+          <w:szCs w:val="18"/>
+          <w:u w:val="single"/>
+          <w:lang w:val="en-US"/>
+        </w:rPr>
+        <w:t xml:space="preserve">                  </w:t>
+      </w:r>
+      <w:r>
+        <w:rPr>
+          <w:sz w:val="18"/>
+          <w:szCs w:val="18"/>
+          <w:lang w:val="en-US"/>
+        </w:rPr>
+        <w:t>Status</w:t>
+      </w:r>
+      <w:r>
+        <w:rPr>
+          <w:sz w:val="18"/>
+          <w:szCs w:val="18"/>
+          <w:u w:val="single"/>
+          <w:lang w:val="en-US"/>
+        </w:rPr>
+        <w:t>:{{status}}</w:t>
+      </w:r>
     </w:p>
     <w:p>
       <w:pPr>
@@ -292,7 +318,7 @@
         <v:path o:extrusionok="f" gradientshapeok="t" o:connecttype="rect"/>
         <o:lock v:ext="edit" aspectratio="t"/>
       </v:shapetype>
-      <v:shape id="_x0000_i1034" type="#_x0000_t75" style="width:10.8pt;height:10.8pt" o:bullet="t">
+      <v:shape id="_x0000_i1027" type="#_x0000_t75" style="width:10.8pt;height:10.8pt" o:bullet="t">
         <v:imagedata r:id="rId1" o:title="msoAEB3"/>
       </v:shape>
     </w:pict>
@@ -2004,7 +2030,7 @@
 </file>
 
 <file path=customXml/itemProps1.xml><?xml version="1.0" encoding="utf-8"?>
-<ds:datastoreItem xmlns:ds="http://schemas.openxmlformats.org/officeDocument/2006/customXml" ds:itemID="{CC82208E-BB41-4562-A3E8-BCF692E6EE59}">
+<ds:datastoreItem xmlns:ds="http://schemas.openxmlformats.org/officeDocument/2006/customXml" ds:itemID="{CBD22D81-F2CB-453C-BC53-206C81E4379F}">
   <ds:schemaRefs>
     <ds:schemaRef ds:uri="http://schemas.openxmlformats.org/officeDocument/2006/bibliography"/>
   </ds:schemaRefs>

</xml_diff>